<commit_message>
improve documentation including the get ecad function
</commit_message>
<xml_diff>
--- a/HowTo.docx
+++ b/HowTo.docx
@@ -18,23 +18,7 @@
     </w:p>
     <w:p>
       <w:r>
-        <w:t xml:space="preserve">The </w:t>
-      </w:r>
-      <w:proofErr w:type="spellStart"/>
-      <w:r>
-        <w:t>AutoAddress</w:t>
-      </w:r>
-      <w:proofErr w:type="spellEnd"/>
-      <w:r>
-        <w:t xml:space="preserve"> controller is basically just a JavaScript and CSS that can be easily add it in to a Dynamic365 form. You can load the </w:t>
-      </w:r>
-      <w:proofErr w:type="spellStart"/>
-      <w:r>
-        <w:t>AutoAddress</w:t>
-      </w:r>
-      <w:proofErr w:type="spellEnd"/>
-      <w:r>
-        <w:t xml:space="preserve"> required JavaScript and CSS files by using our</w:t>
+        <w:t>The AutoAddress controller is basically just a JavaScript and CSS that can be easily add it in to a Dynamic365 form. You can load the AutoAddress required JavaScript and CSS files by using our</w:t>
       </w:r>
       <w:r>
         <w:rPr>
@@ -71,8 +55,6 @@
           <w:t>click here</w:t>
         </w:r>
       </w:hyperlink>
-      <w:bookmarkStart w:id="0" w:name="_GoBack"/>
-      <w:bookmarkEnd w:id="0"/>
       <w:r>
         <w:t xml:space="preserve"> for </w:t>
       </w:r>
@@ -227,28 +209,114 @@
       <w:r>
         <w:t>[</w:t>
       </w:r>
+      <w:r>
+        <w:t>AutoAddress Setti</w:t>
+      </w:r>
+      <w:r>
+        <w:t>ng]</w:t>
+      </w:r>
+      <w:r>
+        <w:t xml:space="preserve">, </w:t>
+      </w:r>
+      <w:r>
+        <w:t>[Target Element], [Target Input Name], [CSS Name]</w:t>
+      </w:r>
+      <w:r>
+        <w:t>)</w:t>
+      </w:r>
+      <w:r>
+        <w:t>. To learn how to use it, check out AutoAddressContact.js example from our repo.</w:t>
+      </w:r>
+    </w:p>
+    <w:p>
+      <w:pPr>
+        <w:pStyle w:val="Heading4"/>
+      </w:pPr>
+      <w:r>
+        <w:t>AutoAddress Setting</w:t>
+      </w:r>
+    </w:p>
+    <w:p>
+      <w:r>
+        <w:t xml:space="preserve">The AutoAddress setting is a </w:t>
+      </w:r>
+      <w:r>
+        <w:t>JSON</w:t>
+      </w:r>
+      <w:r>
+        <w:t xml:space="preserve"> that contains needed information for the controller to work. The setting should look like the example below. The onEcadFound callback</w:t>
+      </w:r>
+      <w:r>
+        <w:t xml:space="preserve"> function</w:t>
+      </w:r>
+      <w:r>
+        <w:t xml:space="preserve"> is optional, but if supplied, it will automatically call get </w:t>
+      </w:r>
       <w:proofErr w:type="spellStart"/>
       <w:r>
-        <w:t>AutoAddress</w:t>
+        <w:t>Ec</w:t>
+      </w:r>
+      <w:r>
+        <w:t>ad</w:t>
       </w:r>
       <w:proofErr w:type="spellEnd"/>
       <w:r>
-        <w:t xml:space="preserve"> Setti</w:t>
-      </w:r>
-      <w:r>
-        <w:t>ng]</w:t>
-      </w:r>
-      <w:r>
-        <w:t xml:space="preserve">, </w:t>
-      </w:r>
-      <w:r>
-        <w:t>[Target Element], [Target Input Name], [CSS Name]</w:t>
-      </w:r>
-      <w:r>
-        <w:t>)</w:t>
-      </w:r>
-      <w:r>
-        <w:t>. To learn how to use it, check out AutoAddressContact.js example from our repo.</w:t>
+        <w:t xml:space="preserve"> and pass in the result to the supplied function.</w:t>
+      </w:r>
+    </w:p>
+    <w:p>
+      <w:r>
+        <w:pict>
+          <v:shapetype id="_x0000_t75" coordsize="21600,21600" o:spt="75" o:preferrelative="t" path="m@4@5l@4@11@9@11@9@5xe" filled="f" stroked="f">
+            <v:stroke joinstyle="miter"/>
+            <v:formulas>
+              <v:f eqn="if lineDrawn pixelLineWidth 0"/>
+              <v:f eqn="sum @0 1 0"/>
+              <v:f eqn="sum 0 0 @1"/>
+              <v:f eqn="prod @2 1 2"/>
+              <v:f eqn="prod @3 21600 pixelWidth"/>
+              <v:f eqn="prod @3 21600 pixelHeight"/>
+              <v:f eqn="sum @0 0 1"/>
+              <v:f eqn="prod @6 1 2"/>
+              <v:f eqn="prod @7 21600 pixelWidth"/>
+              <v:f eqn="sum @8 21600 0"/>
+              <v:f eqn="prod @7 21600 pixelHeight"/>
+              <v:f eqn="sum @10 21600 0"/>
+            </v:formulas>
+            <v:path o:extrusionok="f" gradientshapeok="t" o:connecttype="rect"/>
+            <o:lock v:ext="edit" aspectratio="t"/>
+          </v:shapetype>
+          <v:shape id="_x0000_i1025" type="#_x0000_t75" style="width:468pt;height:228.75pt">
+            <v:imagedata r:id="rId7" o:title="autoaddress settings"/>
+          </v:shape>
+        </w:pict>
+      </w:r>
+    </w:p>
+    <w:p>
+      <w:pPr>
+        <w:pStyle w:val="Heading4"/>
+      </w:pPr>
+    </w:p>
+    <w:p>
+      <w:pPr>
+        <w:pStyle w:val="Heading4"/>
+      </w:pPr>
+      <w:bookmarkStart w:id="0" w:name="_GoBack"/>
+      <w:bookmarkEnd w:id="0"/>
+      <w:r>
+        <w:t>Address and ECAD Handlers</w:t>
+      </w:r>
+    </w:p>
+    <w:p>
+      <w:r>
+        <w:t>As there are a lot of ways you can consume the data from our API, you need to supply your own onAddressFound function. But all you must do in this function is to seed the result to the desired inputs like in the example below.</w:t>
+      </w:r>
+      <w:r>
+        <w:pict>
+          <v:shape id="_x0000_i1026" type="#_x0000_t75" style="width:383.25pt;height:501pt">
+            <v:imagedata r:id="rId8" o:title="handlers"/>
+          </v:shape>
+        </w:pict>
       </w:r>
     </w:p>
     <w:p>
@@ -296,6 +364,7 @@
         <w:pStyle w:val="Heading3"/>
       </w:pPr>
       <w:r>
+        <w:lastRenderedPageBreak/>
         <w:t>Styles</w:t>
       </w:r>
     </w:p>
@@ -327,7 +396,7 @@
       <w:r>
         <w:t xml:space="preserve">), then you should use </w:t>
       </w:r>
-      <w:hyperlink r:id="rId7" w:tooltip="CompositeAddress.css" w:history="1">
+      <w:hyperlink r:id="rId9" w:tooltip="CompositeAddress.css" w:history="1">
         <w:r>
           <w:rPr>
             <w:rStyle w:val="Hyperlink"/>
@@ -340,7 +409,7 @@
       <w:r>
         <w:t xml:space="preserve"> otherwise, use the </w:t>
       </w:r>
-      <w:hyperlink r:id="rId8" w:tooltip="AutoAddress.css" w:history="1">
+      <w:hyperlink r:id="rId10" w:tooltip="AutoAddress.css" w:history="1">
         <w:r>
           <w:rPr>
             <w:rStyle w:val="Hyperlink"/>
@@ -417,7 +486,6 @@
         <w:rPr>
           <w:noProof/>
         </w:rPr>
-        <w:lastRenderedPageBreak/>
         <w:drawing>
           <wp:inline distT="0" distB="0" distL="0" distR="0">
             <wp:extent cx="5133975" cy="2238375"/>
@@ -436,7 +504,7 @@
                     </pic:cNvPicPr>
                   </pic:nvPicPr>
                   <pic:blipFill>
-                    <a:blip r:embed="rId9">
+                    <a:blip r:embed="rId11">
                       <a:extLst>
                         <a:ext uri="{28A0092B-C50C-407E-A947-70E740481C1C}">
                           <a14:useLocalDpi xmlns:a14="http://schemas.microsoft.com/office/drawing/2010/main" val="0"/>
@@ -552,6 +620,7 @@
         <w:rPr>
           <w:noProof/>
         </w:rPr>
+        <w:lastRenderedPageBreak/>
         <w:drawing>
           <wp:inline distT="0" distB="0" distL="0" distR="0">
             <wp:extent cx="4467225" cy="2733675"/>
@@ -570,7 +639,7 @@
                     </pic:cNvPicPr>
                   </pic:nvPicPr>
                   <pic:blipFill>
-                    <a:blip r:embed="rId10">
+                    <a:blip r:embed="rId12">
                       <a:extLst>
                         <a:ext uri="{28A0092B-C50C-407E-A947-70E740481C1C}">
                           <a14:useLocalDpi xmlns:a14="http://schemas.microsoft.com/office/drawing/2010/main" val="0"/>
@@ -611,7 +680,6 @@
       <w:bookmarkEnd w:id="1"/>
       <w:bookmarkEnd w:id="2"/>
       <w:r>
-        <w:lastRenderedPageBreak/>
         <w:t>Adding Resources</w:t>
       </w:r>
     </w:p>
@@ -643,7 +711,7 @@
                     </pic:cNvPicPr>
                   </pic:nvPicPr>
                   <pic:blipFill>
-                    <a:blip r:embed="rId11">
+                    <a:blip r:embed="rId13">
                       <a:extLst>
                         <a:ext uri="{28A0092B-C50C-407E-A947-70E740481C1C}">
                           <a14:useLocalDpi xmlns:a14="http://schemas.microsoft.com/office/drawing/2010/main" val="0"/>
@@ -1158,7 +1226,6 @@
     <w:next w:val="Normal"/>
     <w:link w:val="Heading4Char"/>
     <w:uiPriority w:val="9"/>
-    <w:semiHidden/>
     <w:unhideWhenUsed/>
     <w:qFormat/>
     <w:rsid w:val="00EB5904"/>
@@ -1381,7 +1448,6 @@
     <w:name w:val="Heading 4 Char"/>
     <w:link w:val="Heading4"/>
     <w:uiPriority w:val="9"/>
-    <w:semiHidden/>
     <w:rsid w:val="00EB5904"/>
     <w:rPr>
       <w:rFonts w:ascii="Calibri Light" w:eastAsia="SimSun" w:hAnsi="Calibri Light" w:cs="Times New Roman"/>

</xml_diff>

<commit_message>
some improvements and doc update
</commit_message>
<xml_diff>
--- a/HowTo.docx
+++ b/HowTo.docx
@@ -72,7 +72,7 @@
         <w:pStyle w:val="Heading2"/>
       </w:pPr>
       <w:r>
-        <w:t>GitHub Repo</w:t>
+        <w:t>Pre-Requisites</w:t>
       </w:r>
     </w:p>
     <w:p>
@@ -225,7 +225,13 @@
         <w:t>)</w:t>
       </w:r>
       <w:r>
-        <w:t>. To learn how to use it, check out AutoAddressContact.js example from our repo.</w:t>
+        <w:t xml:space="preserve">. To learn how to use it, check out AutoAddressContact.js example from our </w:t>
+      </w:r>
+      <w:r>
+        <w:t>GitHub repository</w:t>
+      </w:r>
+      <w:r>
+        <w:t>.</w:t>
       </w:r>
     </w:p>
     <w:p>
@@ -244,7 +250,12 @@
         <w:t>JSON</w:t>
       </w:r>
       <w:r>
-        <w:t xml:space="preserve"> that contains needed information for the controller to work. The setting should look like the example below. The onEcadFound callback</w:t>
+        <w:t xml:space="preserve"> that contains needed information for the controller to work. The setting should look like the example below. The onEca</w:t>
+      </w:r>
+      <w:bookmarkStart w:id="0" w:name="_GoBack"/>
+      <w:bookmarkEnd w:id="0"/>
+      <w:r>
+        <w:t>dFound callback</w:t>
       </w:r>
       <w:r>
         <w:t xml:space="preserve"> function</w:t>
@@ -301,19 +312,37 @@
       <w:pPr>
         <w:pStyle w:val="Heading4"/>
       </w:pPr>
-      <w:bookmarkStart w:id="0" w:name="_GoBack"/>
-      <w:bookmarkEnd w:id="0"/>
       <w:r>
         <w:t>Address and ECAD Handlers</w:t>
       </w:r>
     </w:p>
     <w:p>
       <w:r>
-        <w:t>As there are a lot of ways you can consume the data from our API, you need to supply your own onAddressFound function. But all you must do in this function is to seed the result to the desired inputs like in the example below.</w:t>
-      </w:r>
+        <w:t>As there are a lot of ways you can consume the data from our API, you need to supply your own onAddressFound</w:t>
+      </w:r>
+      <w:r>
+        <w:t xml:space="preserve"> and onEcad</w:t>
+      </w:r>
+      <w:r>
+        <w:t xml:space="preserve"> function</w:t>
+      </w:r>
+      <w:r>
+        <w:t>s</w:t>
+      </w:r>
+      <w:r>
+        <w:t xml:space="preserve">. But all you must do in this function is to seed the result to the desired inputs </w:t>
+      </w:r>
+      <w:r>
+        <w:t>as shown below</w:t>
+      </w:r>
+      <w:r>
+        <w:t>.</w:t>
+      </w:r>
+    </w:p>
+    <w:p>
       <w:r>
         <w:pict>
-          <v:shape id="_x0000_i1026" type="#_x0000_t75" style="width:383.25pt;height:501pt">
+          <v:shape id="_x0000_i1030" type="#_x0000_t75" style="width:355.5pt;height:465.75pt">
             <v:imagedata r:id="rId8" o:title="handlers"/>
           </v:shape>
         </w:pict>
@@ -421,6 +450,52 @@
       </w:hyperlink>
       <w:r>
         <w:t>.</w:t>
+      </w:r>
+    </w:p>
+    <w:p>
+      <w:pPr>
+        <w:pStyle w:val="Heading4"/>
+      </w:pPr>
+      <w:r>
+        <w:t>Adding CSS Styles</w:t>
+      </w:r>
+    </w:p>
+    <w:p>
+      <w:r>
+        <w:t xml:space="preserve">You can add new CSS styles the same you add </w:t>
+      </w:r>
+      <w:r>
+        <w:t>JavaScript</w:t>
+      </w:r>
+      <w:r>
+        <w:t xml:space="preserve"> or </w:t>
+      </w:r>
+      <w:r>
+        <w:t xml:space="preserve">any </w:t>
+      </w:r>
+      <w:r>
+        <w:t xml:space="preserve">other web resources. To use them in the form with auto address control, you </w:t>
+      </w:r>
+      <w:r>
+        <w:t>must</w:t>
+      </w:r>
+      <w:r>
+        <w:t xml:space="preserve"> pass in the name of the imported CSS files in the AutoAddress loader. </w:t>
+      </w:r>
+      <w:r>
+        <w:t>Look</w:t>
+      </w:r>
+      <w:r>
+        <w:t xml:space="preserve"> at the </w:t>
+      </w:r>
+      <w:r>
+        <w:t>“</w:t>
+      </w:r>
+      <w:r>
+        <w:t>new_AutoAddressContact.js</w:t>
+      </w:r>
+      <w:r>
+        <w:t>” available on our GitHub repo to see how this is done.</w:t>
       </w:r>
     </w:p>
     <w:p>
@@ -1358,7 +1433,6 @@
   <w:style w:type="character" w:default="1" w:styleId="DefaultParagraphFont">
     <w:name w:val="Default Paragraph Font"/>
     <w:uiPriority w:val="1"/>
-    <w:semiHidden/>
     <w:unhideWhenUsed/>
   </w:style>
   <w:style w:type="table" w:default="1" w:styleId="TableNormal">

</xml_diff>